<commit_message>
Modified Review in Booking Use Case and Travel Destination in Domain Model
</commit_message>
<xml_diff>
--- a/documentazione/Architettura/DescrizioneArchitetturaLogica.docx
+++ b/documentazione/Architettura/DescrizioneArchitetturaLogica.docx
@@ -39,23 +39,7 @@
           <w:sz w:val="28"/>
           <w:szCs w:val="28"/>
         </w:rPr>
-        <w:t>Nel diagramma dell’Architettura</w:t>
-      </w:r>
-      <w:r>
-        <w:rPr>
-          <w:rFonts w:ascii="Times New Roman" w:hAnsi="Times New Roman" w:cs="Times New Roman"/>
-          <w:sz w:val="28"/>
-          <w:szCs w:val="28"/>
-        </w:rPr>
-        <w:t xml:space="preserve"> </w:t>
-      </w:r>
-      <w:r>
-        <w:rPr>
-          <w:rFonts w:ascii="Times New Roman" w:hAnsi="Times New Roman" w:cs="Times New Roman"/>
-          <w:sz w:val="28"/>
-          <w:szCs w:val="28"/>
-        </w:rPr>
-        <w:t xml:space="preserve">Logica, rappresentato in figura, vengono rappresentati i quattro strati principali per la realizzazione della piattaforma </w:t>
+        <w:t xml:space="preserve">Nel diagramma dell’Architettura Logica, rappresentato in figura, vengono rappresentati i quattro strati principali per la realizzazione della piattaforma </w:t>
       </w:r>
       <w:proofErr w:type="spellStart"/>
       <w:r>
@@ -91,31 +75,7 @@
           <w:sz w:val="28"/>
           <w:szCs w:val="28"/>
         </w:rPr>
-        <w:t xml:space="preserve">In particolare, lo strato </w:t>
-      </w:r>
-      <w:r>
-        <w:rPr>
-          <w:rFonts w:ascii="Times New Roman" w:hAnsi="Times New Roman" w:cs="Times New Roman"/>
-          <w:sz w:val="28"/>
-          <w:szCs w:val="28"/>
-        </w:rPr>
-        <w:t>Interfaccia Utente (UI in figura)</w:t>
-      </w:r>
-      <w:r>
-        <w:rPr>
-          <w:rFonts w:ascii="Times New Roman" w:hAnsi="Times New Roman" w:cs="Times New Roman"/>
-          <w:sz w:val="28"/>
-          <w:szCs w:val="28"/>
-        </w:rPr>
-        <w:t xml:space="preserve"> è responsabile della presentazione e della raccolta delle informazioni agli Utenti</w:t>
-      </w:r>
-      <w:r>
-        <w:rPr>
-          <w:rFonts w:ascii="Times New Roman" w:hAnsi="Times New Roman" w:cs="Times New Roman"/>
-          <w:sz w:val="28"/>
-          <w:szCs w:val="28"/>
-        </w:rPr>
-        <w:t>. I dati del Modello di Dominio che vengono mostrati e gestiti in questo strato sono:</w:t>
+        <w:t>In particolare, lo strato Interfaccia Utente (UI in figura) è responsabile della presentazione e della raccolta delle informazioni agli Utenti. I dati del Modello di Dominio che vengono mostrati e gestiti in questo strato sono:</w:t>
       </w:r>
     </w:p>
     <w:p>
@@ -231,15 +191,15 @@
           <w:sz w:val="28"/>
           <w:szCs w:val="28"/>
         </w:rPr>
-        <w:t>Viaggio e Descrizione Viaggio</w:t>
-      </w:r>
-      <w:r>
-        <w:rPr>
-          <w:rFonts w:ascii="Times New Roman" w:hAnsi="Times New Roman" w:cs="Times New Roman"/>
-          <w:sz w:val="28"/>
-          <w:szCs w:val="28"/>
-        </w:rPr>
-        <w:t xml:space="preserve">: sono visibili gli attributi destinazione, </w:t>
+        <w:t>Viaggio, Destinazione Viaggio e Descrizione Viaggio</w:t>
+      </w:r>
+      <w:r>
+        <w:rPr>
+          <w:rFonts w:ascii="Times New Roman" w:hAnsi="Times New Roman" w:cs="Times New Roman"/>
+          <w:sz w:val="28"/>
+          <w:szCs w:val="28"/>
+        </w:rPr>
+        <w:t xml:space="preserve">: sono visibili gli attributi nome, </w:t>
       </w:r>
       <w:proofErr w:type="spellStart"/>
       <w:r>
@@ -348,7 +308,27 @@
           <w:sz w:val="28"/>
           <w:szCs w:val="28"/>
         </w:rPr>
-        <w:t>: gli attributi data, valutazione, commento ed immagini (se presenti) vengono mostrati.</w:t>
+        <w:t xml:space="preserve">: gli attributi data, </w:t>
+      </w:r>
+      <w:proofErr w:type="spellStart"/>
+      <w:proofErr w:type="gramStart"/>
+      <w:r>
+        <w:rPr>
+          <w:rFonts w:ascii="Times New Roman" w:hAnsi="Times New Roman" w:cs="Times New Roman"/>
+          <w:sz w:val="28"/>
+          <w:szCs w:val="28"/>
+        </w:rPr>
+        <w:t>numeroStelle</w:t>
+      </w:r>
+      <w:proofErr w:type="spellEnd"/>
+      <w:proofErr w:type="gramEnd"/>
+      <w:r>
+        <w:rPr>
+          <w:rFonts w:ascii="Times New Roman" w:hAnsi="Times New Roman" w:cs="Times New Roman"/>
+          <w:sz w:val="28"/>
+          <w:szCs w:val="28"/>
+        </w:rPr>
+        <w:t>, commento ed immagini (se presenti) vengono mostrati.</w:t>
       </w:r>
     </w:p>
     <w:p>
@@ -430,15 +410,7 @@
           <w:sz w:val="28"/>
           <w:szCs w:val="28"/>
         </w:rPr>
-        <w:t xml:space="preserve">Lo strato </w:t>
-      </w:r>
-      <w:r>
-        <w:rPr>
-          <w:rFonts w:ascii="Times New Roman" w:hAnsi="Times New Roman" w:cs="Times New Roman"/>
-          <w:sz w:val="28"/>
-          <w:szCs w:val="28"/>
-        </w:rPr>
-        <w:t>Dominio (Domain in figura), invece, implementa la logica di business ed in particolare le classi rappresentate nel Modello di Dominio. Contiene, quindi, le entità principali:</w:t>
+        <w:t>Lo strato Dominio (Domain in figura), invece, implementa la logica di business ed in particolare le classi rappresentate nel Modello di Dominio. Contiene, quindi, le entità principali:</w:t>
       </w:r>
     </w:p>
     <w:p>
@@ -718,15 +690,15 @@
         <w:jc w:val="both"/>
         <w:rPr>
           <w:rFonts w:ascii="Times New Roman" w:hAnsi="Times New Roman" w:cs="Times New Roman"/>
-          <w:sz w:val="28"/>
-          <w:szCs w:val="28"/>
-        </w:rPr>
-      </w:pPr>
-      <w:r>
-        <w:rPr>
-          <w:rFonts w:ascii="Times New Roman" w:hAnsi="Times New Roman" w:cs="Times New Roman"/>
           <w:b/>
           <w:bCs/>
+        </w:rPr>
+      </w:pPr>
+      <w:r>
+        <w:rPr>
+          <w:rFonts w:ascii="Times New Roman" w:hAnsi="Times New Roman" w:cs="Times New Roman"/>
+          <w:b/>
+          <w:bCs/>
           <w:sz w:val="28"/>
           <w:szCs w:val="28"/>
         </w:rPr>
@@ -739,6 +711,14 @@
           <w:szCs w:val="28"/>
         </w:rPr>
         <w:t>: espone endpoint per permettere una comunicazione efficacie tra l’Interfaccia Utente ed eventuali servizi esterni.</w:t>
+      </w:r>
+      <w:r>
+        <w:rPr>
+          <w:rFonts w:ascii="Times New Roman" w:hAnsi="Times New Roman" w:cs="Times New Roman"/>
+          <w:b/>
+          <w:bCs/>
+        </w:rPr>
+        <w:t xml:space="preserve"> </w:t>
       </w:r>
     </w:p>
     <w:p>

</xml_diff>